<commit_message>
diann2msstas - update readme
</commit_message>
<xml_diff>
--- a/README.docx
+++ b/README.docx
@@ -2,66 +2,6 @@
 <file path=word/document.xml><?xml version="1.0" encoding="utf-8"?>
 <w:document xmlns:w="http://schemas.openxmlformats.org/wordprocessingml/2006/main" xmlns:m="http://schemas.openxmlformats.org/officeDocument/2006/math" xmlns:r="http://schemas.openxmlformats.org/officeDocument/2006/relationships" xmlns:o="urn:schemas-microsoft-com:office:office" xmlns:v="urn:schemas-microsoft-com:vml" xmlns:w10="urn:schemas-microsoft-com:office:word" xmlns:a="http://schemas.openxmlformats.org/drawingml/2006/main" xmlns:pic="http://schemas.openxmlformats.org/drawingml/2006/picture" xmlns:wp="http://schemas.openxmlformats.org/drawingml/2006/wordprocessingDrawing">
   <w:body>
-    <w:tbl>
-      <w:tblPr>
-        <w:tblStyle w:val="Table"/>
-        <w:tblW w:type="pct" w:w="0.0"/>
-        <w:tblLook w:firstRow="0"/>
-      </w:tblPr>
-      <w:tblGrid/>
-      <w:tr>
-        <w:tc>
-          <w:p>
-            <w:pPr>
-              <w:pStyle w:val="Compact"/>
-              <w:jc w:val="right"/>
-            </w:pPr>
-            <w:r>
-              <w:t xml:space="preserve">tput:</w:t>
-            </w:r>
-          </w:p>
-        </w:tc>
-      </w:tr>
-      <w:tr>
-        <w:tc>
-          <w:p>
-            <w:pPr>
-              <w:pStyle w:val="Compact"/>
-              <w:jc w:val="right"/>
-            </w:pPr>
-            <w:r>
-              <w:t xml:space="preserve">pdf_document: default</w:t>
-            </w:r>
-          </w:p>
-        </w:tc>
-      </w:tr>
-      <w:tr>
-        <w:tc>
-          <w:p>
-            <w:pPr>
-              <w:pStyle w:val="Compact"/>
-              <w:jc w:val="right"/>
-            </w:pPr>
-            <w:r>
-              <w:t xml:space="preserve">html_document: default</w:t>
-            </w:r>
-          </w:p>
-        </w:tc>
-      </w:tr>
-      <w:tr>
-        <w:tc>
-          <w:p>
-            <w:pPr>
-              <w:pStyle w:val="Compact"/>
-              <w:jc w:val="right"/>
-            </w:pPr>
-            <w:r>
-              <w:t xml:space="preserve">word_document: default</w:t>
-            </w:r>
-          </w:p>
-        </w:tc>
-      </w:tr>
-    </w:tbl>
     <w:p>
       <w:pPr>
         <w:pStyle w:val="Heading1"/>
@@ -77,7 +17,7 @@
         <w:pStyle w:val="FirstParagraph"/>
       </w:pPr>
       <w:r>
-        <w:t xml:space="preserve">This repo contains a script and a Rmd file for the pre-processing and normalization of MaxQuant output files through the</w:t>
+        <w:t xml:space="preserve">This repo contains a script and a Rmd file for the pre-processing and normalization of MaxQuant or DIA-NN output files through the</w:t>
       </w:r>
       <w:r>
         <w:t xml:space="preserve"> </w:t>
@@ -114,9 +54,9 @@
       <w:pPr>
         <w:pStyle w:val="Heading2"/>
       </w:pPr>
-      <w:bookmarkStart w:id="21" w:name="X7091ab9ce8ce598ab0ee22ab30e4c41a691fee4"/>
-      <w:r>
-        <w:t xml:space="preserve">Instructions for using the script and to create a reproducible report of your normalization step</w:t>
+      <w:bookmarkStart w:id="21" w:name="X81e87ab50e07cc14620fcef718d3f8732f6e7a4"/>
+      <w:r>
+        <w:t xml:space="preserve">Instructions for using the script for your normalization step starting from MaxQuant outpus</w:t>
       </w:r>
       <w:bookmarkEnd w:id="21"/>
     </w:p>
@@ -249,22 +189,16 @@
         </w:numPr>
       </w:pPr>
       <w:r>
-        <w:t xml:space="preserve">Type in your R console:</w:t>
-      </w:r>
-      <w:r>
-        <w:t xml:space="preserve"> </w:t>
-      </w:r>
-      <w:r>
-        <w:rPr>
-          <w:rStyle w:val="VerbatimChar"/>
-        </w:rPr>
-        <w:t xml:space="preserve">source("mq_to_msstats_formating_normalization_n_prep_for_limma")</w:t>
-      </w:r>
-      <w:r>
-        <w:t xml:space="preserve"> </w:t>
-      </w:r>
-      <w:r>
-        <w:t xml:space="preserve">to execute the script.</w:t>
+        <w:t xml:space="preserve">Open the script</w:t>
+      </w:r>
+      <w:r>
+        <w:t xml:space="preserve"> </w:t>
+      </w:r>
+      <w:r>
+        <w:rPr>
+          <w:rStyle w:val="VerbatimChar"/>
+        </w:rPr>
+        <w:t xml:space="preserve">mq_to_msstats_formating_normalization_n_prep_for_limma.R</w:t>
       </w:r>
     </w:p>
     <w:p>
@@ -275,7 +209,37 @@
         </w:numPr>
       </w:pPr>
       <w:r>
-        <w:t xml:space="preserve">Answer the questions as promted on the R console.</w:t>
+        <w:t xml:space="preserve">Modify lines between</w:t>
+      </w:r>
+      <w:r>
+        <w:t xml:space="preserve"> </w:t>
+      </w:r>
+      <w:r>
+        <w:rPr>
+          <w:rStyle w:val="VerbatimChar"/>
+        </w:rPr>
+        <w:t xml:space="preserve">16</w:t>
+      </w:r>
+      <w:r>
+        <w:t xml:space="preserve"> </w:t>
+      </w:r>
+      <w:r>
+        <w:t xml:space="preserve">to</w:t>
+      </w:r>
+      <w:r>
+        <w:t xml:space="preserve"> </w:t>
+      </w:r>
+      <w:r>
+        <w:rPr>
+          <w:rStyle w:val="VerbatimChar"/>
+        </w:rPr>
+        <w:t xml:space="preserve">31</w:t>
+      </w:r>
+      <w:r>
+        <w:t xml:space="preserve"> </w:t>
+      </w:r>
+      <w:r>
+        <w:t xml:space="preserve">to set up the parameters for both the transformation from MaxQuant format to MSstats format, and for the actual summarizaton and normalization.</w:t>
       </w:r>
     </w:p>
     <w:p>
@@ -286,7 +250,36 @@
         </w:numPr>
       </w:pPr>
       <w:r>
-        <w:t xml:space="preserve">The script should generate two</w:t>
+        <w:t xml:space="preserve">Execute the script (click</w:t>
+      </w:r>
+      <w:r>
+        <w:t xml:space="preserve"> </w:t>
+      </w:r>
+      <w:r>
+        <w:t xml:space="preserve">‘</w:t>
+      </w:r>
+      <w:r>
+        <w:t xml:space="preserve">Source</w:t>
+      </w:r>
+      <w:r>
+        <w:t xml:space="preserve">’</w:t>
+      </w:r>
+      <w:r>
+        <w:t xml:space="preserve"> </w:t>
+      </w:r>
+      <w:r>
+        <w:t xml:space="preserve">on the top-right corner of the script).</w:t>
+      </w:r>
+    </w:p>
+    <w:p>
+      <w:pPr>
+        <w:numPr>
+          <w:ilvl w:val="0"/>
+          <w:numId w:val="1003"/>
+        </w:numPr>
+      </w:pPr>
+      <w:r>
+        <w:t xml:space="preserve">The script should generate three</w:t>
       </w:r>
       <w:r>
         <w:t xml:space="preserve"> </w:t>
@@ -301,18 +294,454 @@
         <w:t xml:space="preserve"> </w:t>
       </w:r>
       <w:r>
-        <w:t xml:space="preserve">files: one in long MSstats-format and one in wide format, suitable as an input for Limma.</w:t>
+        <w:t xml:space="preserve">files:</w:t>
+      </w:r>
+      <w:r>
+        <w:t xml:space="preserve"> </w:t>
+      </w:r>
+      <w:r>
+        <w:rPr>
+          <w:rStyle w:val="VerbatimChar"/>
+        </w:rPr>
+        <w:t xml:space="preserve">msstats_tabular_data_for_limma_input.csv</w:t>
+      </w:r>
+      <w:r>
+        <w:t xml:space="preserve">, in wide format suitable for downstream analysis with</w:t>
+      </w:r>
+      <w:r>
+        <w:t xml:space="preserve"> </w:t>
+      </w:r>
+      <w:r>
+        <w:rPr>
+          <w:rStyle w:val="VerbatimChar"/>
+        </w:rPr>
+        <w:t xml:space="preserve">limma</w:t>
+      </w:r>
+      <w:r>
+        <w:t xml:space="preserve">. And two files in long format within</w:t>
+      </w:r>
+      <w:r>
+        <w:t xml:space="preserve"> </w:t>
+      </w:r>
+      <w:r>
+        <w:rPr>
+          <w:rStyle w:val="VerbatimChar"/>
+        </w:rPr>
+        <w:t xml:space="preserve">MSstats_Output_data</w:t>
+      </w:r>
+      <w:r>
+        <w:t xml:space="preserve"> </w:t>
+      </w:r>
+      <w:r>
+        <w:t xml:space="preserve">with the un-normalized and the normalized feature intensities before and after MSstats pre-processing.</w:t>
       </w:r>
     </w:p>
     <w:p>
       <w:pPr>
         <w:pStyle w:val="Heading2"/>
       </w:pPr>
-      <w:bookmarkStart w:id="22" w:name="creating-the-annotation-file"/>
+      <w:bookmarkStart w:id="22" w:name="Xc7c3a1dde5aec7a53448df77e485f13bb54fa0b"/>
+      <w:r>
+        <w:t xml:space="preserve">Instructions for using the script for your normalization step starting from DIANN outputs</w:t>
+      </w:r>
+      <w:bookmarkEnd w:id="22"/>
+    </w:p>
+    <w:p>
+      <w:pPr>
+        <w:pStyle w:val="FirstParagraph"/>
+      </w:pPr>
+      <w:r>
+        <w:rPr>
+          <w:b/>
+        </w:rPr>
+        <w:t xml:space="preserve">BE AWARE!!</w:t>
+      </w:r>
+      <w:r>
+        <w:t xml:space="preserve">: There is a know issue with the</w:t>
+      </w:r>
+      <w:r>
+        <w:t xml:space="preserve"> </w:t>
+      </w:r>
+      <w:r>
+        <w:rPr>
+          <w:rStyle w:val="VerbatimChar"/>
+        </w:rPr>
+        <w:t xml:space="preserve">dataProcessing</w:t>
+      </w:r>
+      <w:r>
+        <w:t xml:space="preserve"> </w:t>
+      </w:r>
+      <w:r>
+        <w:t xml:space="preserve">function fron MSstats that makes it use a lot of RAM with big input files (&gt; 1 million rows). If you have A big output from DIANN and have issues with your R session crashing due to RAM overload, you can execute this script up to line</w:t>
+      </w:r>
+      <w:r>
+        <w:t xml:space="preserve"> </w:t>
+      </w:r>
+      <w:r>
+        <w:rPr>
+          <w:rStyle w:val="VerbatimChar"/>
+        </w:rPr>
+        <w:t xml:space="preserve">105</w:t>
+      </w:r>
+      <w:r>
+        <w:t xml:space="preserve"> </w:t>
+      </w:r>
+      <w:r>
+        <w:t xml:space="preserve">and get the output of the MSstats formatted data from</w:t>
+      </w:r>
+      <w:r>
+        <w:t xml:space="preserve"> </w:t>
+      </w:r>
+      <w:r>
+        <w:rPr>
+          <w:rStyle w:val="VerbatimChar"/>
+        </w:rPr>
+        <w:t xml:space="preserve">~/MSstats_Output_data/MSstats_formated_tables/msstas_formated_diann_data_bf_normalization.csv</w:t>
+      </w:r>
+      <w:r>
+        <w:t xml:space="preserve"> </w:t>
+      </w:r>
+      <w:r>
+        <w:t xml:space="preserve">and continue on Galaxy, where the RAM shouldn’t be an issue.</w:t>
+      </w:r>
+    </w:p>
+    <w:p>
+      <w:pPr>
+        <w:numPr>
+          <w:ilvl w:val="0"/>
+          <w:numId w:val="1004"/>
+        </w:numPr>
+      </w:pPr>
+      <w:r>
+        <w:t xml:space="preserve">Download/clone the contents of this repo into your local computer. This should create a R project folder with the script to run the preprocessing.</w:t>
+      </w:r>
+    </w:p>
+    <w:p>
+      <w:pPr>
+        <w:numPr>
+          <w:ilvl w:val="0"/>
+          <w:numId w:val="1004"/>
+        </w:numPr>
+      </w:pPr>
+      <w:r>
+        <w:t xml:space="preserve">Delete the</w:t>
+      </w:r>
+      <w:r>
+        <w:t xml:space="preserve"> </w:t>
+      </w:r>
+      <w:r>
+        <w:rPr>
+          <w:rStyle w:val="VerbatimChar"/>
+        </w:rPr>
+        <w:t xml:space="preserve">MSstats_Output_data/</w:t>
+      </w:r>
+      <w:r>
+        <w:t xml:space="preserve"> </w:t>
+      </w:r>
+      <w:r>
+        <w:t xml:space="preserve">folder and its contents from your local computer.</w:t>
+      </w:r>
+    </w:p>
+    <w:p>
+      <w:pPr>
+        <w:numPr>
+          <w:ilvl w:val="0"/>
+          <w:numId w:val="1004"/>
+        </w:numPr>
+      </w:pPr>
+      <w:r>
+        <w:t xml:space="preserve">Add the</w:t>
+      </w:r>
+      <w:r>
+        <w:t xml:space="preserve"> </w:t>
+      </w:r>
+      <w:r>
+        <w:rPr>
+          <w:rStyle w:val="VerbatimChar"/>
+        </w:rPr>
+        <w:t xml:space="preserve">MainOutput.tsv</w:t>
+      </w:r>
+      <w:r>
+        <w:t xml:space="preserve"> </w:t>
+      </w:r>
+      <w:r>
+        <w:t xml:space="preserve">output file from DIA-NN into this folder.</w:t>
+      </w:r>
+    </w:p>
+    <w:p>
+      <w:pPr>
+        <w:numPr>
+          <w:ilvl w:val="0"/>
+          <w:numId w:val="1004"/>
+        </w:numPr>
+      </w:pPr>
+      <w:r>
+        <w:t xml:space="preserve">Add your</w:t>
+      </w:r>
+      <w:r>
+        <w:t xml:space="preserve"> </w:t>
+      </w:r>
+      <w:r>
+        <w:rPr>
+          <w:rStyle w:val="VerbatimChar"/>
+        </w:rPr>
+        <w:t xml:space="preserve">annotation_diann.csv</w:t>
+      </w:r>
+      <w:r>
+        <w:t xml:space="preserve"> </w:t>
+      </w:r>
+      <w:r>
+        <w:t xml:space="preserve">file into this folder.</w:t>
+      </w:r>
+    </w:p>
+    <w:p>
+      <w:pPr>
+        <w:pStyle w:val="FirstParagraph"/>
+      </w:pPr>
+      <w:r>
+        <w:rPr>
+          <w:b/>
+        </w:rPr>
+        <w:t xml:space="preserve">NOTE</w:t>
+      </w:r>
+      <w:r>
+        <w:t xml:space="preserve">: These files should be in the same folder as the R script, and this folder should be an initiated RStudio project (There should be a .Rproj file in the same folder).</w:t>
+      </w:r>
+    </w:p>
+    <w:p>
+      <w:pPr>
+        <w:pStyle w:val="BodyText"/>
+      </w:pPr>
+      <w:r>
+        <w:rPr>
+          <w:b/>
+        </w:rPr>
+        <w:t xml:space="preserve">NOTE 2</w:t>
+      </w:r>
+      <w:r>
+        <w:t xml:space="preserve">: Check the</w:t>
+      </w:r>
+      <w:r>
+        <w:t xml:space="preserve"> </w:t>
+      </w:r>
+      <w:r>
+        <w:rPr>
+          <w:rStyle w:val="VerbatimChar"/>
+        </w:rPr>
+        <w:t xml:space="preserve">samples</w:t>
+      </w:r>
+      <w:r>
+        <w:t xml:space="preserve"> </w:t>
+      </w:r>
+      <w:r>
+        <w:t xml:space="preserve">folder a sample of the</w:t>
+      </w:r>
+      <w:r>
+        <w:t xml:space="preserve"> </w:t>
+      </w:r>
+      <w:r>
+        <w:rPr>
+          <w:rStyle w:val="VerbatimChar"/>
+        </w:rPr>
+        <w:t xml:space="preserve">annotation_diann.csv</w:t>
+      </w:r>
+      <w:r>
+        <w:t xml:space="preserve"> </w:t>
+      </w:r>
+      <w:r>
+        <w:t xml:space="preserve">file and how it should look like.</w:t>
+      </w:r>
+    </w:p>
+    <w:p>
+      <w:pPr>
+        <w:numPr>
+          <w:ilvl w:val="0"/>
+          <w:numId w:val="1005"/>
+        </w:numPr>
+      </w:pPr>
+      <w:r>
+        <w:t xml:space="preserve">Open your RStudio project by double-clicking the</w:t>
+      </w:r>
+      <w:r>
+        <w:t xml:space="preserve"> </w:t>
+      </w:r>
+      <w:r>
+        <w:rPr>
+          <w:rStyle w:val="VerbatimChar"/>
+        </w:rPr>
+        <w:t xml:space="preserve">.Rproj</w:t>
+      </w:r>
+      <w:r>
+        <w:t xml:space="preserve"> </w:t>
+      </w:r>
+      <w:r>
+        <w:t xml:space="preserve">file in your newly created R project folder.</w:t>
+      </w:r>
+    </w:p>
+    <w:p>
+      <w:pPr>
+        <w:numPr>
+          <w:ilvl w:val="0"/>
+          <w:numId w:val="1005"/>
+        </w:numPr>
+      </w:pPr>
+      <w:r>
+        <w:t xml:space="preserve">Open the script</w:t>
+      </w:r>
+      <w:r>
+        <w:t xml:space="preserve"> </w:t>
+      </w:r>
+      <w:r>
+        <w:rPr>
+          <w:rStyle w:val="VerbatimChar"/>
+        </w:rPr>
+        <w:t xml:space="preserve">diann_to_msstats_formating_normalization_n_prep_for_limma.R</w:t>
+      </w:r>
+    </w:p>
+    <w:p>
+      <w:pPr>
+        <w:numPr>
+          <w:ilvl w:val="0"/>
+          <w:numId w:val="1005"/>
+        </w:numPr>
+      </w:pPr>
+      <w:r>
+        <w:t xml:space="preserve">Modify lines between</w:t>
+      </w:r>
+      <w:r>
+        <w:t xml:space="preserve"> </w:t>
+      </w:r>
+      <w:r>
+        <w:rPr>
+          <w:rStyle w:val="VerbatimChar"/>
+        </w:rPr>
+        <w:t xml:space="preserve">16</w:t>
+      </w:r>
+      <w:r>
+        <w:t xml:space="preserve"> </w:t>
+      </w:r>
+      <w:r>
+        <w:t xml:space="preserve">to</w:t>
+      </w:r>
+      <w:r>
+        <w:t xml:space="preserve"> </w:t>
+      </w:r>
+      <w:r>
+        <w:rPr>
+          <w:rStyle w:val="VerbatimChar"/>
+        </w:rPr>
+        <w:t xml:space="preserve">21</w:t>
+      </w:r>
+      <w:r>
+        <w:t xml:space="preserve"> </w:t>
+      </w:r>
+      <w:r>
+        <w:t xml:space="preserve">to set up the parameters for both the transformation from MaxQuant format to MSstats format, and for the actual summarizaton and normalization.</w:t>
+      </w:r>
+    </w:p>
+    <w:p>
+      <w:pPr>
+        <w:numPr>
+          <w:ilvl w:val="0"/>
+          <w:numId w:val="1005"/>
+        </w:numPr>
+      </w:pPr>
+      <w:r>
+        <w:t xml:space="preserve">Execute the script (click</w:t>
+      </w:r>
+      <w:r>
+        <w:t xml:space="preserve"> </w:t>
+      </w:r>
+      <w:r>
+        <w:t xml:space="preserve">‘</w:t>
+      </w:r>
+      <w:r>
+        <w:t xml:space="preserve">Source</w:t>
+      </w:r>
+      <w:r>
+        <w:t xml:space="preserve">’</w:t>
+      </w:r>
+      <w:r>
+        <w:t xml:space="preserve"> </w:t>
+      </w:r>
+      <w:r>
+        <w:t xml:space="preserve">on the top-right corner of the script).</w:t>
+      </w:r>
+    </w:p>
+    <w:p>
+      <w:pPr>
+        <w:numPr>
+          <w:ilvl w:val="0"/>
+          <w:numId w:val="1005"/>
+        </w:numPr>
+      </w:pPr>
+      <w:r>
+        <w:t xml:space="preserve">The script should generate three</w:t>
+      </w:r>
+      <w:r>
+        <w:t xml:space="preserve"> </w:t>
+      </w:r>
+      <w:r>
+        <w:rPr>
+          <w:rStyle w:val="VerbatimChar"/>
+        </w:rPr>
+        <w:t xml:space="preserve">.csv</w:t>
+      </w:r>
+      <w:r>
+        <w:t xml:space="preserve"> </w:t>
+      </w:r>
+      <w:r>
+        <w:t xml:space="preserve">files:</w:t>
+      </w:r>
+      <w:r>
+        <w:t xml:space="preserve"> </w:t>
+      </w:r>
+      <w:r>
+        <w:rPr>
+          <w:rStyle w:val="VerbatimChar"/>
+        </w:rPr>
+        <w:t xml:space="preserve">msstats_tabular_data_for_limma_input.csv</w:t>
+      </w:r>
+      <w:r>
+        <w:t xml:space="preserve">, in wide format suitable for downstream analysis with</w:t>
+      </w:r>
+      <w:r>
+        <w:t xml:space="preserve"> </w:t>
+      </w:r>
+      <w:r>
+        <w:rPr>
+          <w:rStyle w:val="VerbatimChar"/>
+        </w:rPr>
+        <w:t xml:space="preserve">limma</w:t>
+      </w:r>
+      <w:r>
+        <w:t xml:space="preserve">. And two files in long format within</w:t>
+      </w:r>
+      <w:r>
+        <w:t xml:space="preserve"> </w:t>
+      </w:r>
+      <w:r>
+        <w:rPr>
+          <w:rStyle w:val="VerbatimChar"/>
+        </w:rPr>
+        <w:t xml:space="preserve">MSstats_Output_data</w:t>
+      </w:r>
+      <w:r>
+        <w:t xml:space="preserve"> </w:t>
+      </w:r>
+      <w:r>
+        <w:t xml:space="preserve">with the un-normalized and the normalized feature intensities before and after MSstats pre-processing.</w:t>
+      </w:r>
+    </w:p>
+    <w:p>
+      <w:pPr>
+        <w:pStyle w:val="Heading2"/>
+      </w:pPr>
+      <w:bookmarkStart w:id="23" w:name="creating-the-annotation-file"/>
       <w:r>
         <w:t xml:space="preserve">Creating the annotation file</w:t>
       </w:r>
-      <w:bookmarkEnd w:id="22"/>
+      <w:bookmarkEnd w:id="23"/>
     </w:p>
     <w:p>
       <w:pPr>
@@ -326,7 +755,7 @@
       <w:pPr>
         <w:numPr>
           <w:ilvl w:val="0"/>
-          <w:numId w:val="1004"/>
+          <w:numId w:val="1006"/>
         </w:numPr>
       </w:pPr>
       <w:r>
@@ -373,7 +802,7 @@
       <w:pPr>
         <w:numPr>
           <w:ilvl w:val="0"/>
-          <w:numId w:val="1004"/>
+          <w:numId w:val="1006"/>
         </w:numPr>
       </w:pPr>
       <w:r>
@@ -399,7 +828,7 @@
       <w:pPr>
         <w:pStyle w:val="Heading3"/>
       </w:pPr>
-      <w:bookmarkStart w:id="23" w:name="X7ecbe6ef0c5a3125f0460d05b77d2d120930de4"/>
+      <w:bookmarkStart w:id="24" w:name="X7ecbe6ef0c5a3125f0460d05b77d2d120930de4"/>
       <w:r>
         <w:t xml:space="preserve">Using the</w:t>
       </w:r>
@@ -430,13 +859,13 @@
       <w:r>
         <w:t xml:space="preserve">script</w:t>
       </w:r>
-      <w:bookmarkEnd w:id="23"/>
-    </w:p>
-    <w:p>
-      <w:pPr>
-        <w:numPr>
-          <w:ilvl w:val="0"/>
-          <w:numId w:val="1005"/>
+      <w:bookmarkEnd w:id="24"/>
+    </w:p>
+    <w:p>
+      <w:pPr>
+        <w:numPr>
+          <w:ilvl w:val="0"/>
+          <w:numId w:val="1007"/>
         </w:numPr>
       </w:pPr>
       <w:r>
@@ -462,7 +891,7 @@
       <w:pPr>
         <w:numPr>
           <w:ilvl w:val="0"/>
-          <w:numId w:val="1005"/>
+          <w:numId w:val="1007"/>
         </w:numPr>
       </w:pPr>
       <w:r>
@@ -473,7 +902,7 @@
       <w:pPr>
         <w:numPr>
           <w:ilvl w:val="0"/>
-          <w:numId w:val="1005"/>
+          <w:numId w:val="1007"/>
         </w:numPr>
       </w:pPr>
       <w:r>
@@ -493,7 +922,7 @@
       <w:pPr>
         <w:numPr>
           <w:ilvl w:val="0"/>
-          <w:numId w:val="1005"/>
+          <w:numId w:val="1007"/>
         </w:numPr>
       </w:pPr>
       <w:r>
@@ -504,7 +933,7 @@
       <w:pPr>
         <w:numPr>
           <w:ilvl w:val="0"/>
-          <w:numId w:val="1005"/>
+          <w:numId w:val="1007"/>
         </w:numPr>
       </w:pPr>
       <w:r>
@@ -536,7 +965,7 @@
       <w:pPr>
         <w:pStyle w:val="Heading3"/>
       </w:pPr>
-      <w:bookmarkStart w:id="24" w:name="X116f9e1d186443b420a5c25a4004820ed77680d"/>
+      <w:bookmarkStart w:id="25" w:name="X116f9e1d186443b420a5c25a4004820ed77680d"/>
       <w:r>
         <w:t xml:space="preserve">Manually create your</w:t>
       </w:r>
@@ -555,13 +984,13 @@
       <w:r>
         <w:t xml:space="preserve">file in a spread sheet editor</w:t>
       </w:r>
-      <w:bookmarkEnd w:id="24"/>
-    </w:p>
-    <w:p>
-      <w:pPr>
-        <w:numPr>
-          <w:ilvl w:val="0"/>
-          <w:numId w:val="1006"/>
+      <w:bookmarkEnd w:id="25"/>
+    </w:p>
+    <w:p>
+      <w:pPr>
+        <w:numPr>
+          <w:ilvl w:val="0"/>
+          <w:numId w:val="1008"/>
         </w:numPr>
       </w:pPr>
       <w:r>
@@ -572,7 +1001,7 @@
       <w:pPr>
         <w:numPr>
           <w:ilvl w:val="0"/>
-          <w:numId w:val="1006"/>
+          <w:numId w:val="1008"/>
         </w:numPr>
       </w:pPr>
       <w:r>
@@ -640,7 +1069,7 @@
       <w:pPr>
         <w:numPr>
           <w:ilvl w:val="0"/>
-          <w:numId w:val="1006"/>
+          <w:numId w:val="1008"/>
         </w:numPr>
       </w:pPr>
       <w:r>
@@ -654,7 +1083,7 @@
       <w:pPr>
         <w:numPr>
           <w:ilvl w:val="0"/>
-          <w:numId w:val="1007"/>
+          <w:numId w:val="1009"/>
         </w:numPr>
       </w:pPr>
       <w:r>
@@ -665,7 +1094,7 @@
       <w:pPr>
         <w:numPr>
           <w:ilvl w:val="0"/>
-          <w:numId w:val="1007"/>
+          <w:numId w:val="1009"/>
         </w:numPr>
       </w:pPr>
       <w:r>
@@ -676,7 +1105,7 @@
       <w:pPr>
         <w:numPr>
           <w:ilvl w:val="0"/>
-          <w:numId w:val="1007"/>
+          <w:numId w:val="1009"/>
         </w:numPr>
       </w:pPr>
       <w:r>
@@ -690,7 +1119,7 @@
       <w:pPr>
         <w:numPr>
           <w:ilvl w:val="0"/>
-          <w:numId w:val="1007"/>
+          <w:numId w:val="1009"/>
         </w:numPr>
       </w:pPr>
       <w:r>
@@ -1239,9 +1668,69 @@
     </w:lvlOverride>
   </w:num>
   <w:num w:numId="1004">
+    <w:abstractNumId w:val="99411"/>
+    <w:lvlOverride w:ilvl="0">
+      <w:startOverride w:val="1"/>
+    </w:lvlOverride>
+    <w:lvlOverride w:ilvl="1">
+      <w:startOverride w:val="1"/>
+    </w:lvlOverride>
+    <w:lvlOverride w:ilvl="2">
+      <w:startOverride w:val="1"/>
+    </w:lvlOverride>
+    <w:lvlOverride w:ilvl="3">
+      <w:startOverride w:val="1"/>
+    </w:lvlOverride>
+    <w:lvlOverride w:ilvl="4">
+      <w:startOverride w:val="1"/>
+    </w:lvlOverride>
+    <w:lvlOverride w:ilvl="5">
+      <w:startOverride w:val="1"/>
+    </w:lvlOverride>
+    <w:lvlOverride w:ilvl="6">
+      <w:startOverride w:val="1"/>
+    </w:lvlOverride>
+    <w:lvlOverride w:ilvl="7">
+      <w:startOverride w:val="1"/>
+    </w:lvlOverride>
+    <w:lvlOverride w:ilvl="8">
+      <w:startOverride w:val="1"/>
+    </w:lvlOverride>
+  </w:num>
+  <w:num w:numId="1005">
+    <w:abstractNumId w:val="99414"/>
+    <w:lvlOverride w:ilvl="0">
+      <w:startOverride w:val="4"/>
+    </w:lvlOverride>
+    <w:lvlOverride w:ilvl="1">
+      <w:startOverride w:val="4"/>
+    </w:lvlOverride>
+    <w:lvlOverride w:ilvl="2">
+      <w:startOverride w:val="4"/>
+    </w:lvlOverride>
+    <w:lvlOverride w:ilvl="3">
+      <w:startOverride w:val="4"/>
+    </w:lvlOverride>
+    <w:lvlOverride w:ilvl="4">
+      <w:startOverride w:val="4"/>
+    </w:lvlOverride>
+    <w:lvlOverride w:ilvl="5">
+      <w:startOverride w:val="4"/>
+    </w:lvlOverride>
+    <w:lvlOverride w:ilvl="6">
+      <w:startOverride w:val="4"/>
+    </w:lvlOverride>
+    <w:lvlOverride w:ilvl="7">
+      <w:startOverride w:val="4"/>
+    </w:lvlOverride>
+    <w:lvlOverride w:ilvl="8">
+      <w:startOverride w:val="4"/>
+    </w:lvlOverride>
+  </w:num>
+  <w:num w:numId="1006">
     <w:abstractNumId w:val="991"/>
   </w:num>
-  <w:num w:numId="1005">
+  <w:num w:numId="1007">
     <w:abstractNumId w:val="99411"/>
     <w:lvlOverride w:ilvl="0">
       <w:startOverride w:val="1"/>
@@ -1271,7 +1760,7 @@
       <w:startOverride w:val="1"/>
     </w:lvlOverride>
   </w:num>
-  <w:num w:numId="1006">
+  <w:num w:numId="1008">
     <w:abstractNumId w:val="99411"/>
     <w:lvlOverride w:ilvl="0">
       <w:startOverride w:val="1"/>
@@ -1301,7 +1790,7 @@
       <w:startOverride w:val="1"/>
     </w:lvlOverride>
   </w:num>
-  <w:num w:numId="1007">
+  <w:num w:numId="1009">
     <w:abstractNumId w:val="991"/>
   </w:num>
 </w:numbering>

</xml_diff>

<commit_message>
- correct error in mq2msstats script
</commit_message>
<xml_diff>
--- a/README.docx
+++ b/README.docx
@@ -2,6 +2,66 @@
 <file path=word/document.xml><?xml version="1.0" encoding="utf-8"?>
 <w:document xmlns:w="http://schemas.openxmlformats.org/wordprocessingml/2006/main" xmlns:m="http://schemas.openxmlformats.org/officeDocument/2006/math" xmlns:r="http://schemas.openxmlformats.org/officeDocument/2006/relationships" xmlns:o="urn:schemas-microsoft-com:office:office" xmlns:v="urn:schemas-microsoft-com:vml" xmlns:w10="urn:schemas-microsoft-com:office:word" xmlns:a="http://schemas.openxmlformats.org/drawingml/2006/main" xmlns:pic="http://schemas.openxmlformats.org/drawingml/2006/picture" xmlns:wp="http://schemas.openxmlformats.org/drawingml/2006/wordprocessingDrawing">
   <w:body>
+    <w:tbl>
+      <w:tblPr>
+        <w:tblStyle w:val="Table"/>
+        <w:tblW w:type="pct" w:w="0.0"/>
+        <w:tblLook w:firstRow="0"/>
+      </w:tblPr>
+      <w:tblGrid/>
+      <w:tr>
+        <w:tc>
+          <w:p>
+            <w:pPr>
+              <w:pStyle w:val="Compact"/>
+              <w:jc w:val="right"/>
+            </w:pPr>
+            <w:r>
+              <w:t xml:space="preserve">tput:</w:t>
+            </w:r>
+          </w:p>
+        </w:tc>
+      </w:tr>
+      <w:tr>
+        <w:tc>
+          <w:p>
+            <w:pPr>
+              <w:pStyle w:val="Compact"/>
+              <w:jc w:val="right"/>
+            </w:pPr>
+            <w:r>
+              <w:t xml:space="preserve">pdf_document: default</w:t>
+            </w:r>
+          </w:p>
+        </w:tc>
+      </w:tr>
+      <w:tr>
+        <w:tc>
+          <w:p>
+            <w:pPr>
+              <w:pStyle w:val="Compact"/>
+              <w:jc w:val="right"/>
+            </w:pPr>
+            <w:r>
+              <w:t xml:space="preserve">html_document: default</w:t>
+            </w:r>
+          </w:p>
+        </w:tc>
+      </w:tr>
+      <w:tr>
+        <w:tc>
+          <w:p>
+            <w:pPr>
+              <w:pStyle w:val="Compact"/>
+              <w:jc w:val="right"/>
+            </w:pPr>
+            <w:r>
+              <w:t xml:space="preserve">word_document: default</w:t>
+            </w:r>
+          </w:p>
+        </w:tc>
+      </w:tr>
+    </w:tbl>
     <w:p>
       <w:pPr>
         <w:pStyle w:val="Heading1"/>
@@ -17,7 +77,7 @@
         <w:pStyle w:val="FirstParagraph"/>
       </w:pPr>
       <w:r>
-        <w:t xml:space="preserve">This repo contains a script and a Rmd file for the pre-processing and normalization of MaxQuant or DIA-NN output files through the</w:t>
+        <w:t xml:space="preserve">This repo contains a script and a Rmd file for the pre-processing and normalization of MaxQuant output files through the</w:t>
       </w:r>
       <w:r>
         <w:t xml:space="preserve"> </w:t>
@@ -54,9 +114,9 @@
       <w:pPr>
         <w:pStyle w:val="Heading2"/>
       </w:pPr>
-      <w:bookmarkStart w:id="21" w:name="X81e87ab50e07cc14620fcef718d3f8732f6e7a4"/>
-      <w:r>
-        <w:t xml:space="preserve">Instructions for using the script for your normalization step starting from MaxQuant outpus</w:t>
+      <w:bookmarkStart w:id="21" w:name="X7091ab9ce8ce598ab0ee22ab30e4c41a691fee4"/>
+      <w:r>
+        <w:t xml:space="preserve">Instructions for using the script and to create a reproducible report of your normalization step</w:t>
       </w:r>
       <w:bookmarkEnd w:id="21"/>
     </w:p>
@@ -189,7 +249,7 @@
         </w:numPr>
       </w:pPr>
       <w:r>
-        <w:t xml:space="preserve">Open the script</w:t>
+        <w:t xml:space="preserve">Type in your R console:</w:t>
       </w:r>
       <w:r>
         <w:t xml:space="preserve"> </w:t>
@@ -198,7 +258,13 @@
         <w:rPr>
           <w:rStyle w:val="VerbatimChar"/>
         </w:rPr>
-        <w:t xml:space="preserve">mq_to_msstats_formating_normalization_n_prep_for_limma.R</w:t>
+        <w:t xml:space="preserve">source("mq_to_msstats_formating_normalization_n_prep_for_limma")</w:t>
+      </w:r>
+      <w:r>
+        <w:t xml:space="preserve"> </w:t>
+      </w:r>
+      <w:r>
+        <w:t xml:space="preserve">to execute the script.</w:t>
       </w:r>
     </w:p>
     <w:p>
@@ -209,37 +275,7 @@
         </w:numPr>
       </w:pPr>
       <w:r>
-        <w:t xml:space="preserve">Modify lines between</w:t>
-      </w:r>
-      <w:r>
-        <w:t xml:space="preserve"> </w:t>
-      </w:r>
-      <w:r>
-        <w:rPr>
-          <w:rStyle w:val="VerbatimChar"/>
-        </w:rPr>
-        <w:t xml:space="preserve">16</w:t>
-      </w:r>
-      <w:r>
-        <w:t xml:space="preserve"> </w:t>
-      </w:r>
-      <w:r>
-        <w:t xml:space="preserve">to</w:t>
-      </w:r>
-      <w:r>
-        <w:t xml:space="preserve"> </w:t>
-      </w:r>
-      <w:r>
-        <w:rPr>
-          <w:rStyle w:val="VerbatimChar"/>
-        </w:rPr>
-        <w:t xml:space="preserve">31</w:t>
-      </w:r>
-      <w:r>
-        <w:t xml:space="preserve"> </w:t>
-      </w:r>
-      <w:r>
-        <w:t xml:space="preserve">to set up the parameters for both the transformation from MaxQuant format to MSstats format, and for the actual summarizaton and normalization.</w:t>
+        <w:t xml:space="preserve">Answer the questions as promted on the R console.</w:t>
       </w:r>
     </w:p>
     <w:p>
@@ -250,36 +286,7 @@
         </w:numPr>
       </w:pPr>
       <w:r>
-        <w:t xml:space="preserve">Execute the script (click</w:t>
-      </w:r>
-      <w:r>
-        <w:t xml:space="preserve"> </w:t>
-      </w:r>
-      <w:r>
-        <w:t xml:space="preserve">‘</w:t>
-      </w:r>
-      <w:r>
-        <w:t xml:space="preserve">Source</w:t>
-      </w:r>
-      <w:r>
-        <w:t xml:space="preserve">’</w:t>
-      </w:r>
-      <w:r>
-        <w:t xml:space="preserve"> </w:t>
-      </w:r>
-      <w:r>
-        <w:t xml:space="preserve">on the top-right corner of the script).</w:t>
-      </w:r>
-    </w:p>
-    <w:p>
-      <w:pPr>
-        <w:numPr>
-          <w:ilvl w:val="0"/>
-          <w:numId w:val="1003"/>
-        </w:numPr>
-      </w:pPr>
-      <w:r>
-        <w:t xml:space="preserve">The script should generate three</w:t>
+        <w:t xml:space="preserve">The script should generate two</w:t>
       </w:r>
       <w:r>
         <w:t xml:space="preserve"> </w:t>
@@ -294,55 +301,16 @@
         <w:t xml:space="preserve"> </w:t>
       </w:r>
       <w:r>
-        <w:t xml:space="preserve">files:</w:t>
-      </w:r>
-      <w:r>
-        <w:t xml:space="preserve"> </w:t>
-      </w:r>
-      <w:r>
-        <w:rPr>
-          <w:rStyle w:val="VerbatimChar"/>
-        </w:rPr>
-        <w:t xml:space="preserve">msstats_tabular_data_for_limma_input.csv</w:t>
-      </w:r>
-      <w:r>
-        <w:t xml:space="preserve">, in wide format suitable for downstream analysis with</w:t>
-      </w:r>
-      <w:r>
-        <w:t xml:space="preserve"> </w:t>
-      </w:r>
-      <w:r>
-        <w:rPr>
-          <w:rStyle w:val="VerbatimChar"/>
-        </w:rPr>
-        <w:t xml:space="preserve">limma</w:t>
-      </w:r>
-      <w:r>
-        <w:t xml:space="preserve">. And two files in long format within</w:t>
-      </w:r>
-      <w:r>
-        <w:t xml:space="preserve"> </w:t>
-      </w:r>
-      <w:r>
-        <w:rPr>
-          <w:rStyle w:val="VerbatimChar"/>
-        </w:rPr>
-        <w:t xml:space="preserve">MSstats_Output_data</w:t>
-      </w:r>
-      <w:r>
-        <w:t xml:space="preserve"> </w:t>
-      </w:r>
-      <w:r>
-        <w:t xml:space="preserve">with the un-normalized and the normalized feature intensities before and after MSstats pre-processing.</w:t>
+        <w:t xml:space="preserve">files: one in long MSstats-format and one in wide format, suitable as an input for Limma.</w:t>
       </w:r>
     </w:p>
     <w:p>
       <w:pPr>
         <w:pStyle w:val="Heading2"/>
       </w:pPr>
-      <w:bookmarkStart w:id="22" w:name="Xc7c3a1dde5aec7a53448df77e485f13bb54fa0b"/>
-      <w:r>
-        <w:t xml:space="preserve">Instructions for using the script for your normalization step starting from DIANN outputs</w:t>
+      <w:bookmarkStart w:id="22" w:name="creating-the-annotation-file"/>
+      <w:r>
+        <w:t xml:space="preserve">Creating the annotation file</w:t>
       </w:r>
       <w:bookmarkEnd w:id="22"/>
     </w:p>
@@ -351,58 +319,7 @@
         <w:pStyle w:val="FirstParagraph"/>
       </w:pPr>
       <w:r>
-        <w:rPr>
-          <w:b/>
-        </w:rPr>
-        <w:t xml:space="preserve">BE AWARE!!</w:t>
-      </w:r>
-      <w:r>
-        <w:t xml:space="preserve">: There is a know issue with the</w:t>
-      </w:r>
-      <w:r>
-        <w:t xml:space="preserve"> </w:t>
-      </w:r>
-      <w:r>
-        <w:rPr>
-          <w:rStyle w:val="VerbatimChar"/>
-        </w:rPr>
-        <w:t xml:space="preserve">dataProcessing</w:t>
-      </w:r>
-      <w:r>
-        <w:t xml:space="preserve"> </w:t>
-      </w:r>
-      <w:r>
-        <w:t xml:space="preserve">function fron MSstats that makes it use a lot of RAM with big input files (&gt; 1 million rows). If you have A big output from DIANN and have issues with your R session crashing due to RAM overload, you can execute this script up to line</w:t>
-      </w:r>
-      <w:r>
-        <w:t xml:space="preserve"> </w:t>
-      </w:r>
-      <w:r>
-        <w:rPr>
-          <w:rStyle w:val="VerbatimChar"/>
-        </w:rPr>
-        <w:t xml:space="preserve">105</w:t>
-      </w:r>
-      <w:r>
-        <w:t xml:space="preserve"> </w:t>
-      </w:r>
-      <w:r>
-        <w:t xml:space="preserve">and get the output of the MSstats formatted data from</w:t>
-      </w:r>
-      <w:r>
-        <w:t xml:space="preserve"> </w:t>
-      </w:r>
-      <w:r>
-        <w:rPr>
-          <w:rStyle w:val="VerbatimChar"/>
-        </w:rPr>
-        <w:t xml:space="preserve">~/MSstats_Output_data/MSstats_formated_tables/msstas_formated_diann_data_bf_normalization.csv</w:t>
-      </w:r>
-      <w:r>
-        <w:t xml:space="preserve"> </w:t>
-      </w:r>
-      <w:r>
-        <w:t xml:space="preserve">and continue on Galaxy, where the RAM shouldn’t be an issue.</w:t>
+        <w:t xml:space="preserve">You have 2 options to create your annotation file:</w:t>
       </w:r>
     </w:p>
     <w:p>
@@ -413,7 +330,43 @@
         </w:numPr>
       </w:pPr>
       <w:r>
-        <w:t xml:space="preserve">Download/clone the contents of this repo into your local computer. This should create a R project folder with the script to run the preprocessing.</w:t>
+        <w:t xml:space="preserve">Use the</w:t>
+      </w:r>
+      <w:r>
+        <w:t xml:space="preserve"> </w:t>
+      </w:r>
+      <w:r>
+        <w:rPr>
+          <w:rStyle w:val="VerbatimChar"/>
+        </w:rPr>
+        <w:t xml:space="preserve">create_annotation_file.R</w:t>
+      </w:r>
+      <w:r>
+        <w:t xml:space="preserve"> </w:t>
+      </w:r>
+      <w:r>
+        <w:t xml:space="preserve">script created for this purpuse (</w:t>
+      </w:r>
+      <w:r>
+        <w:rPr>
+          <w:i/>
+        </w:rPr>
+        <w:t xml:space="preserve">RECOMENDED</w:t>
+      </w:r>
+      <w:r>
+        <w:t xml:space="preserve">).</w:t>
+      </w:r>
+      <w:r>
+        <w:t xml:space="preserve"> </w:t>
+      </w:r>
+      <w:r>
+        <w:rPr>
+          <w:b/>
+        </w:rPr>
+        <w:t xml:space="preserve">NOTE</w:t>
+      </w:r>
+      <w:r>
+        <w:t xml:space="preserve">: Now the script only works if every sample corresponds to a different biological replicate and for label-free samples. Manually create your file if otherwise.</w:t>
       </w:r>
     </w:p>
     <w:p>
@@ -424,7 +377,7 @@
         </w:numPr>
       </w:pPr>
       <w:r>
-        <w:t xml:space="preserve">Delete the</w:t>
+        <w:t xml:space="preserve">Manually create your</w:t>
       </w:r>
       <w:r>
         <w:t xml:space="preserve"> </w:t>
@@ -433,24 +386,22 @@
         <w:rPr>
           <w:rStyle w:val="VerbatimChar"/>
         </w:rPr>
-        <w:t xml:space="preserve">MSstats_Output_data/</w:t>
-      </w:r>
-      <w:r>
-        <w:t xml:space="preserve"> </w:t>
-      </w:r>
-      <w:r>
-        <w:t xml:space="preserve">folder and its contents from your local computer.</w:t>
-      </w:r>
-    </w:p>
-    <w:p>
-      <w:pPr>
-        <w:numPr>
-          <w:ilvl w:val="0"/>
-          <w:numId w:val="1004"/>
-        </w:numPr>
-      </w:pPr>
-      <w:r>
-        <w:t xml:space="preserve">Add the</w:t>
+        <w:t xml:space="preserve">annotation.csv</w:t>
+      </w:r>
+      <w:r>
+        <w:t xml:space="preserve"> </w:t>
+      </w:r>
+      <w:r>
+        <w:t xml:space="preserve">file in a spread sheet editor (such as MS Excel)</w:t>
+      </w:r>
+    </w:p>
+    <w:p>
+      <w:pPr>
+        <w:pStyle w:val="Heading3"/>
+      </w:pPr>
+      <w:bookmarkStart w:id="23" w:name="X7ecbe6ef0c5a3125f0460d05b77d2d120930de4"/>
+      <w:r>
+        <w:t xml:space="preserve">Using the</w:t>
       </w:r>
       <w:r>
         <w:t xml:space="preserve"> </w:t>
@@ -459,98 +410,27 @@
         <w:rPr>
           <w:rStyle w:val="VerbatimChar"/>
         </w:rPr>
-        <w:t xml:space="preserve">MainOutput.tsv</w:t>
-      </w:r>
-      <w:r>
-        <w:t xml:space="preserve"> </w:t>
-      </w:r>
-      <w:r>
-        <w:t xml:space="preserve">output file from DIA-NN into this folder.</w:t>
-      </w:r>
-    </w:p>
-    <w:p>
-      <w:pPr>
-        <w:numPr>
-          <w:ilvl w:val="0"/>
-          <w:numId w:val="1004"/>
-        </w:numPr>
-      </w:pPr>
-      <w:r>
-        <w:t xml:space="preserve">Add your</w:t>
-      </w:r>
-      <w:r>
-        <w:t xml:space="preserve"> </w:t>
-      </w:r>
-      <w:r>
-        <w:rPr>
-          <w:rStyle w:val="VerbatimChar"/>
-        </w:rPr>
-        <w:t xml:space="preserve">annotation_diann.csv</w:t>
-      </w:r>
-      <w:r>
-        <w:t xml:space="preserve"> </w:t>
-      </w:r>
-      <w:r>
-        <w:t xml:space="preserve">file into this folder.</w:t>
-      </w:r>
-    </w:p>
-    <w:p>
-      <w:pPr>
-        <w:pStyle w:val="FirstParagraph"/>
-      </w:pPr>
-      <w:r>
-        <w:rPr>
-          <w:b/>
-        </w:rPr>
-        <w:t xml:space="preserve">NOTE</w:t>
-      </w:r>
-      <w:r>
-        <w:t xml:space="preserve">: These files should be in the same folder as the R script, and this folder should be an initiated RStudio project (There should be a .Rproj file in the same folder).</w:t>
-      </w:r>
-    </w:p>
-    <w:p>
-      <w:pPr>
-        <w:pStyle w:val="BodyText"/>
-      </w:pPr>
-      <w:r>
-        <w:rPr>
-          <w:b/>
-        </w:rPr>
-        <w:t xml:space="preserve">NOTE 2</w:t>
-      </w:r>
-      <w:r>
-        <w:t xml:space="preserve">: Check the</w:t>
-      </w:r>
-      <w:r>
-        <w:t xml:space="preserve"> </w:t>
-      </w:r>
-      <w:r>
-        <w:rPr>
-          <w:rStyle w:val="VerbatimChar"/>
-        </w:rPr>
-        <w:t xml:space="preserve">samples</w:t>
-      </w:r>
-      <w:r>
-        <w:t xml:space="preserve"> </w:t>
-      </w:r>
-      <w:r>
-        <w:t xml:space="preserve">folder a sample of the</w:t>
-      </w:r>
-      <w:r>
-        <w:t xml:space="preserve"> </w:t>
-      </w:r>
-      <w:r>
-        <w:rPr>
-          <w:rStyle w:val="VerbatimChar"/>
-        </w:rPr>
-        <w:t xml:space="preserve">annotation_diann.csv</w:t>
-      </w:r>
-      <w:r>
-        <w:t xml:space="preserve"> </w:t>
-      </w:r>
-      <w:r>
-        <w:t xml:space="preserve">file and how it should look like.</w:t>
-      </w:r>
+        <w:t xml:space="preserve">create_annotation_file.R</w:t>
+      </w:r>
+      <w:r>
+        <w:t xml:space="preserve"> </w:t>
+      </w:r>
+      <w:r>
+        <w:t xml:space="preserve">‘</w:t>
+      </w:r>
+      <w:r>
+        <w:t xml:space="preserve">interactive</w:t>
+      </w:r>
+      <w:r>
+        <w:t xml:space="preserve">’</w:t>
+      </w:r>
+      <w:r>
+        <w:t xml:space="preserve"> </w:t>
+      </w:r>
+      <w:r>
+        <w:t xml:space="preserve">script</w:t>
+      </w:r>
+      <w:bookmarkEnd w:id="23"/>
     </w:p>
     <w:p>
       <w:pPr>
@@ -560,7 +440,7 @@
         </w:numPr>
       </w:pPr>
       <w:r>
-        <w:t xml:space="preserve">Open your RStudio project by double-clicking the</w:t>
+        <w:t xml:space="preserve">Corroborate that you have the</w:t>
       </w:r>
       <w:r>
         <w:t xml:space="preserve"> </w:t>
@@ -569,13 +449,13 @@
         <w:rPr>
           <w:rStyle w:val="VerbatimChar"/>
         </w:rPr>
-        <w:t xml:space="preserve">.Rproj</w:t>
-      </w:r>
-      <w:r>
-        <w:t xml:space="preserve"> </w:t>
-      </w:r>
-      <w:r>
-        <w:t xml:space="preserve">file in your newly created R project folder.</w:t>
+        <w:t xml:space="preserve">create_annotation_file.R</w:t>
+      </w:r>
+      <w:r>
+        <w:t xml:space="preserve"> </w:t>
+      </w:r>
+      <w:r>
+        <w:t xml:space="preserve">in your R Project folder.</w:t>
       </w:r>
     </w:p>
     <w:p>
@@ -586,16 +466,7 @@
         </w:numPr>
       </w:pPr>
       <w:r>
-        <w:t xml:space="preserve">Open the script</w:t>
-      </w:r>
-      <w:r>
-        <w:t xml:space="preserve"> </w:t>
-      </w:r>
-      <w:r>
-        <w:rPr>
-          <w:rStyle w:val="VerbatimChar"/>
-        </w:rPr>
-        <w:t xml:space="preserve">diann_to_msstats_formating_normalization_n_prep_for_limma.R</w:t>
+        <w:t xml:space="preserve">Go to the Console in your opened R Studio project session.</w:t>
       </w:r>
     </w:p>
     <w:p>
@@ -606,7 +477,7 @@
         </w:numPr>
       </w:pPr>
       <w:r>
-        <w:t xml:space="preserve">Modify lines between</w:t>
+        <w:t xml:space="preserve">Type</w:t>
       </w:r>
       <w:r>
         <w:t xml:space="preserve"> </w:t>
@@ -615,28 +486,7 @@
         <w:rPr>
           <w:rStyle w:val="VerbatimChar"/>
         </w:rPr>
-        <w:t xml:space="preserve">16</w:t>
-      </w:r>
-      <w:r>
-        <w:t xml:space="preserve"> </w:t>
-      </w:r>
-      <w:r>
-        <w:t xml:space="preserve">to</w:t>
-      </w:r>
-      <w:r>
-        <w:t xml:space="preserve"> </w:t>
-      </w:r>
-      <w:r>
-        <w:rPr>
-          <w:rStyle w:val="VerbatimChar"/>
-        </w:rPr>
-        <w:t xml:space="preserve">21</w:t>
-      </w:r>
-      <w:r>
-        <w:t xml:space="preserve"> </w:t>
-      </w:r>
-      <w:r>
-        <w:t xml:space="preserve">to set up the parameters for both the transformation from MaxQuant format to MSstats format, and for the actual summarizaton and normalization.</w:t>
+        <w:t xml:space="preserve">source("create_annotation_file.R")</w:t>
       </w:r>
     </w:p>
     <w:p>
@@ -647,25 +497,7 @@
         </w:numPr>
       </w:pPr>
       <w:r>
-        <w:t xml:space="preserve">Execute the script (click</w:t>
-      </w:r>
-      <w:r>
-        <w:t xml:space="preserve"> </w:t>
-      </w:r>
-      <w:r>
-        <w:t xml:space="preserve">‘</w:t>
-      </w:r>
-      <w:r>
-        <w:t xml:space="preserve">Source</w:t>
-      </w:r>
-      <w:r>
-        <w:t xml:space="preserve">’</w:t>
-      </w:r>
-      <w:r>
-        <w:t xml:space="preserve"> </w:t>
-      </w:r>
-      <w:r>
-        <w:t xml:space="preserve">on the top-right corner of the script).</w:t>
+        <w:t xml:space="preserve">Answer the questions as prompted on the Console in your R session.</w:t>
       </w:r>
     </w:p>
     <w:p>
@@ -676,7 +508,13 @@
         </w:numPr>
       </w:pPr>
       <w:r>
-        <w:t xml:space="preserve">The script should generate three</w:t>
+        <w:rPr>
+          <w:i/>
+        </w:rPr>
+        <w:t xml:space="preserve">Important!</w:t>
+      </w:r>
+      <w:r>
+        <w:t xml:space="preserve">: please corroborate that your sample names/codes correspond with the desired experimental condition by opening the newly created</w:t>
       </w:r>
       <w:r>
         <w:t xml:space="preserve"> </w:t>
@@ -685,13 +523,22 @@
         <w:rPr>
           <w:rStyle w:val="VerbatimChar"/>
         </w:rPr>
-        <w:t xml:space="preserve">.csv</w:t>
-      </w:r>
-      <w:r>
-        <w:t xml:space="preserve"> </w:t>
-      </w:r>
-      <w:r>
-        <w:t xml:space="preserve">files:</w:t>
+        <w:t xml:space="preserve">annotation.csv</w:t>
+      </w:r>
+      <w:r>
+        <w:t xml:space="preserve"> </w:t>
+      </w:r>
+      <w:r>
+        <w:t xml:space="preserve">file. It should be in the same folder of your R Project.</w:t>
+      </w:r>
+    </w:p>
+    <w:p>
+      <w:pPr>
+        <w:pStyle w:val="Heading3"/>
+      </w:pPr>
+      <w:bookmarkStart w:id="24" w:name="X116f9e1d186443b420a5c25a4004820ed77680d"/>
+      <w:r>
+        <w:t xml:space="preserve">Manually create your</w:t>
       </w:r>
       <w:r>
         <w:t xml:space="preserve"> </w:t>
@@ -700,56 +547,15 @@
         <w:rPr>
           <w:rStyle w:val="VerbatimChar"/>
         </w:rPr>
-        <w:t xml:space="preserve">msstats_tabular_data_for_limma_input.csv</w:t>
-      </w:r>
-      <w:r>
-        <w:t xml:space="preserve">, in wide format suitable for downstream analysis with</w:t>
-      </w:r>
-      <w:r>
-        <w:t xml:space="preserve"> </w:t>
-      </w:r>
-      <w:r>
-        <w:rPr>
-          <w:rStyle w:val="VerbatimChar"/>
-        </w:rPr>
-        <w:t xml:space="preserve">limma</w:t>
-      </w:r>
-      <w:r>
-        <w:t xml:space="preserve">. And two files in long format within</w:t>
-      </w:r>
-      <w:r>
-        <w:t xml:space="preserve"> </w:t>
-      </w:r>
-      <w:r>
-        <w:rPr>
-          <w:rStyle w:val="VerbatimChar"/>
-        </w:rPr>
-        <w:t xml:space="preserve">MSstats_Output_data</w:t>
-      </w:r>
-      <w:r>
-        <w:t xml:space="preserve"> </w:t>
-      </w:r>
-      <w:r>
-        <w:t xml:space="preserve">with the un-normalized and the normalized feature intensities before and after MSstats pre-processing.</w:t>
-      </w:r>
-    </w:p>
-    <w:p>
-      <w:pPr>
-        <w:pStyle w:val="Heading2"/>
-      </w:pPr>
-      <w:bookmarkStart w:id="23" w:name="creating-the-annotation-file"/>
-      <w:r>
-        <w:t xml:space="preserve">Creating the annotation file</w:t>
-      </w:r>
-      <w:bookmarkEnd w:id="23"/>
-    </w:p>
-    <w:p>
-      <w:pPr>
-        <w:pStyle w:val="FirstParagraph"/>
-      </w:pPr>
-      <w:r>
-        <w:t xml:space="preserve">You have 2 options to create your annotation file:</w:t>
-      </w:r>
+        <w:t xml:space="preserve">annotation.csv</w:t>
+      </w:r>
+      <w:r>
+        <w:t xml:space="preserve"> </w:t>
+      </w:r>
+      <w:r>
+        <w:t xml:space="preserve">file in a spread sheet editor</w:t>
+      </w:r>
+      <w:bookmarkEnd w:id="24"/>
     </w:p>
     <w:p>
       <w:pPr>
@@ -759,43 +565,7 @@
         </w:numPr>
       </w:pPr>
       <w:r>
-        <w:t xml:space="preserve">Use the</w:t>
-      </w:r>
-      <w:r>
-        <w:t xml:space="preserve"> </w:t>
-      </w:r>
-      <w:r>
-        <w:rPr>
-          <w:rStyle w:val="VerbatimChar"/>
-        </w:rPr>
-        <w:t xml:space="preserve">create_annotation_file.R</w:t>
-      </w:r>
-      <w:r>
-        <w:t xml:space="preserve"> </w:t>
-      </w:r>
-      <w:r>
-        <w:t xml:space="preserve">script created for this purpuse (</w:t>
-      </w:r>
-      <w:r>
-        <w:rPr>
-          <w:i/>
-        </w:rPr>
-        <w:t xml:space="preserve">RECOMENDED</w:t>
-      </w:r>
-      <w:r>
-        <w:t xml:space="preserve">).</w:t>
-      </w:r>
-      <w:r>
-        <w:t xml:space="preserve"> </w:t>
-      </w:r>
-      <w:r>
-        <w:rPr>
-          <w:b/>
-        </w:rPr>
-        <w:t xml:space="preserve">NOTE</w:t>
-      </w:r>
-      <w:r>
-        <w:t xml:space="preserve">: Now the script only works if every sample corresponds to a different biological replicate and for label-free samples. Manually create your file if otherwise.</w:t>
+        <w:t xml:space="preserve">Open a new spread sheet (i.e. in MS Excel).</w:t>
       </w:r>
     </w:p>
     <w:p>
@@ -806,60 +576,79 @@
         </w:numPr>
       </w:pPr>
       <w:r>
-        <w:t xml:space="preserve">Manually create your</w:t>
-      </w:r>
-      <w:r>
-        <w:t xml:space="preserve"> </w:t>
-      </w:r>
-      <w:r>
-        <w:rPr>
-          <w:rStyle w:val="VerbatimChar"/>
-        </w:rPr>
-        <w:t xml:space="preserve">annotation.csv</w:t>
-      </w:r>
-      <w:r>
-        <w:t xml:space="preserve"> </w:t>
-      </w:r>
-      <w:r>
-        <w:t xml:space="preserve">file in a spread sheet editor (such as MS Excel)</w:t>
-      </w:r>
-    </w:p>
-    <w:p>
-      <w:pPr>
-        <w:pStyle w:val="Heading3"/>
-      </w:pPr>
-      <w:bookmarkStart w:id="24" w:name="X7ecbe6ef0c5a3125f0460d05b77d2d120930de4"/>
-      <w:r>
-        <w:t xml:space="preserve">Using the</w:t>
-      </w:r>
-      <w:r>
-        <w:t xml:space="preserve"> </w:t>
-      </w:r>
-      <w:r>
-        <w:rPr>
-          <w:rStyle w:val="VerbatimChar"/>
-        </w:rPr>
-        <w:t xml:space="preserve">create_annotation_file.R</w:t>
-      </w:r>
-      <w:r>
-        <w:t xml:space="preserve"> </w:t>
-      </w:r>
-      <w:r>
-        <w:t xml:space="preserve">‘</w:t>
-      </w:r>
-      <w:r>
-        <w:t xml:space="preserve">interactive</w:t>
-      </w:r>
-      <w:r>
-        <w:t xml:space="preserve">’</w:t>
-      </w:r>
-      <w:r>
-        <w:t xml:space="preserve"> </w:t>
-      </w:r>
-      <w:r>
-        <w:t xml:space="preserve">script</w:t>
-      </w:r>
-      <w:bookmarkEnd w:id="24"/>
+        <w:t xml:space="preserve">The first row should be your column names as follows:</w:t>
+      </w:r>
+      <w:r>
+        <w:t xml:space="preserve"> </w:t>
+      </w:r>
+      <w:r>
+        <w:t xml:space="preserve">“</w:t>
+      </w:r>
+      <w:r>
+        <w:t xml:space="preserve">Raw.file</w:t>
+      </w:r>
+      <w:r>
+        <w:t xml:space="preserve">”</w:t>
+      </w:r>
+      <w:r>
+        <w:t xml:space="preserve">,</w:t>
+      </w:r>
+      <w:r>
+        <w:t xml:space="preserve"> </w:t>
+      </w:r>
+      <w:r>
+        <w:t xml:space="preserve">“</w:t>
+      </w:r>
+      <w:r>
+        <w:t xml:space="preserve">Condition</w:t>
+      </w:r>
+      <w:r>
+        <w:t xml:space="preserve">”</w:t>
+      </w:r>
+      <w:r>
+        <w:t xml:space="preserve">,</w:t>
+      </w:r>
+      <w:r>
+        <w:t xml:space="preserve"> </w:t>
+      </w:r>
+      <w:r>
+        <w:t xml:space="preserve">“</w:t>
+      </w:r>
+      <w:r>
+        <w:t xml:space="preserve">BioReplicate</w:t>
+      </w:r>
+      <w:r>
+        <w:t xml:space="preserve">”</w:t>
+      </w:r>
+      <w:r>
+        <w:t xml:space="preserve">,</w:t>
+      </w:r>
+      <w:r>
+        <w:t xml:space="preserve"> </w:t>
+      </w:r>
+      <w:r>
+        <w:t xml:space="preserve">“</w:t>
+      </w:r>
+      <w:r>
+        <w:t xml:space="preserve">IsotopeLabelType</w:t>
+      </w:r>
+      <w:r>
+        <w:t xml:space="preserve">”</w:t>
+      </w:r>
+    </w:p>
+    <w:p>
+      <w:pPr>
+        <w:numPr>
+          <w:ilvl w:val="0"/>
+          <w:numId w:val="1006"/>
+        </w:numPr>
+      </w:pPr>
+      <w:r>
+        <w:t xml:space="preserve">Fill the rows with the required information for each of the required sample.</w:t>
+      </w:r>
+      <w:r>
+        <w:br/>
+      </w:r>
     </w:p>
     <w:p>
       <w:pPr>
@@ -869,22 +658,7 @@
         </w:numPr>
       </w:pPr>
       <w:r>
-        <w:t xml:space="preserve">Corroborate that you have the</w:t>
-      </w:r>
-      <w:r>
-        <w:t xml:space="preserve"> </w:t>
-      </w:r>
-      <w:r>
-        <w:rPr>
-          <w:rStyle w:val="VerbatimChar"/>
-        </w:rPr>
-        <w:t xml:space="preserve">create_annotation_file.R</w:t>
-      </w:r>
-      <w:r>
-        <w:t xml:space="preserve"> </w:t>
-      </w:r>
-      <w:r>
-        <w:t xml:space="preserve">in your R Project folder.</w:t>
+        <w:t xml:space="preserve">For Raw.file: give the name of your Thermo RAW file as it was named when processed by MaxQuant.</w:t>
       </w:r>
     </w:p>
     <w:p>
@@ -895,7 +669,7 @@
         </w:numPr>
       </w:pPr>
       <w:r>
-        <w:t xml:space="preserve">Go to the Console in your opened R Studio project session.</w:t>
+        <w:t xml:space="preserve">For Condition: give the Experimental or Biological condition of the sample.</w:t>
       </w:r>
     </w:p>
     <w:p>
@@ -906,16 +680,10 @@
         </w:numPr>
       </w:pPr>
       <w:r>
-        <w:t xml:space="preserve">Type</w:t>
-      </w:r>
-      <w:r>
-        <w:t xml:space="preserve"> </w:t>
-      </w:r>
-      <w:r>
-        <w:rPr>
-          <w:rStyle w:val="VerbatimChar"/>
-        </w:rPr>
-        <w:t xml:space="preserve">source("create_annotation_file.R")</w:t>
+        <w:t xml:space="preserve">For BioReplicate: give the number of the biological replicate associated with this sample. If every sample came from a different biological source, then you can give a different (any) number for each sample.</w:t>
+      </w:r>
+      <w:r>
+        <w:br/>
       </w:r>
     </w:p>
     <w:p>
@@ -923,203 +691,6 @@
         <w:numPr>
           <w:ilvl w:val="0"/>
           <w:numId w:val="1007"/>
-        </w:numPr>
-      </w:pPr>
-      <w:r>
-        <w:t xml:space="preserve">Answer the questions as prompted on the Console in your R session.</w:t>
-      </w:r>
-    </w:p>
-    <w:p>
-      <w:pPr>
-        <w:numPr>
-          <w:ilvl w:val="0"/>
-          <w:numId w:val="1007"/>
-        </w:numPr>
-      </w:pPr>
-      <w:r>
-        <w:rPr>
-          <w:i/>
-        </w:rPr>
-        <w:t xml:space="preserve">Important!</w:t>
-      </w:r>
-      <w:r>
-        <w:t xml:space="preserve">: please corroborate that your sample names/codes correspond with the desired experimental condition by opening the newly created</w:t>
-      </w:r>
-      <w:r>
-        <w:t xml:space="preserve"> </w:t>
-      </w:r>
-      <w:r>
-        <w:rPr>
-          <w:rStyle w:val="VerbatimChar"/>
-        </w:rPr>
-        <w:t xml:space="preserve">annotation.csv</w:t>
-      </w:r>
-      <w:r>
-        <w:t xml:space="preserve"> </w:t>
-      </w:r>
-      <w:r>
-        <w:t xml:space="preserve">file. It should be in the same folder of your R Project.</w:t>
-      </w:r>
-    </w:p>
-    <w:p>
-      <w:pPr>
-        <w:pStyle w:val="Heading3"/>
-      </w:pPr>
-      <w:bookmarkStart w:id="25" w:name="X116f9e1d186443b420a5c25a4004820ed77680d"/>
-      <w:r>
-        <w:t xml:space="preserve">Manually create your</w:t>
-      </w:r>
-      <w:r>
-        <w:t xml:space="preserve"> </w:t>
-      </w:r>
-      <w:r>
-        <w:rPr>
-          <w:rStyle w:val="VerbatimChar"/>
-        </w:rPr>
-        <w:t xml:space="preserve">annotation.csv</w:t>
-      </w:r>
-      <w:r>
-        <w:t xml:space="preserve"> </w:t>
-      </w:r>
-      <w:r>
-        <w:t xml:space="preserve">file in a spread sheet editor</w:t>
-      </w:r>
-      <w:bookmarkEnd w:id="25"/>
-    </w:p>
-    <w:p>
-      <w:pPr>
-        <w:numPr>
-          <w:ilvl w:val="0"/>
-          <w:numId w:val="1008"/>
-        </w:numPr>
-      </w:pPr>
-      <w:r>
-        <w:t xml:space="preserve">Open a new spread sheet (i.e. in MS Excel).</w:t>
-      </w:r>
-    </w:p>
-    <w:p>
-      <w:pPr>
-        <w:numPr>
-          <w:ilvl w:val="0"/>
-          <w:numId w:val="1008"/>
-        </w:numPr>
-      </w:pPr>
-      <w:r>
-        <w:t xml:space="preserve">The first row should be your column names as follows:</w:t>
-      </w:r>
-      <w:r>
-        <w:t xml:space="preserve"> </w:t>
-      </w:r>
-      <w:r>
-        <w:t xml:space="preserve">“</w:t>
-      </w:r>
-      <w:r>
-        <w:t xml:space="preserve">Raw.file</w:t>
-      </w:r>
-      <w:r>
-        <w:t xml:space="preserve">”</w:t>
-      </w:r>
-      <w:r>
-        <w:t xml:space="preserve">,</w:t>
-      </w:r>
-      <w:r>
-        <w:t xml:space="preserve"> </w:t>
-      </w:r>
-      <w:r>
-        <w:t xml:space="preserve">“</w:t>
-      </w:r>
-      <w:r>
-        <w:t xml:space="preserve">Condition</w:t>
-      </w:r>
-      <w:r>
-        <w:t xml:space="preserve">”</w:t>
-      </w:r>
-      <w:r>
-        <w:t xml:space="preserve">,</w:t>
-      </w:r>
-      <w:r>
-        <w:t xml:space="preserve"> </w:t>
-      </w:r>
-      <w:r>
-        <w:t xml:space="preserve">“</w:t>
-      </w:r>
-      <w:r>
-        <w:t xml:space="preserve">BioReplicate</w:t>
-      </w:r>
-      <w:r>
-        <w:t xml:space="preserve">”</w:t>
-      </w:r>
-      <w:r>
-        <w:t xml:space="preserve">,</w:t>
-      </w:r>
-      <w:r>
-        <w:t xml:space="preserve"> </w:t>
-      </w:r>
-      <w:r>
-        <w:t xml:space="preserve">“</w:t>
-      </w:r>
-      <w:r>
-        <w:t xml:space="preserve">IsotopeLabelType</w:t>
-      </w:r>
-      <w:r>
-        <w:t xml:space="preserve">”</w:t>
-      </w:r>
-    </w:p>
-    <w:p>
-      <w:pPr>
-        <w:numPr>
-          <w:ilvl w:val="0"/>
-          <w:numId w:val="1008"/>
-        </w:numPr>
-      </w:pPr>
-      <w:r>
-        <w:t xml:space="preserve">Fill the rows with the required information for each of the required sample.</w:t>
-      </w:r>
-      <w:r>
-        <w:br/>
-      </w:r>
-    </w:p>
-    <w:p>
-      <w:pPr>
-        <w:numPr>
-          <w:ilvl w:val="0"/>
-          <w:numId w:val="1009"/>
-        </w:numPr>
-      </w:pPr>
-      <w:r>
-        <w:t xml:space="preserve">For Raw.file: give the name of your Thermo RAW file as it was named when processed by MaxQuant.</w:t>
-      </w:r>
-    </w:p>
-    <w:p>
-      <w:pPr>
-        <w:numPr>
-          <w:ilvl w:val="0"/>
-          <w:numId w:val="1009"/>
-        </w:numPr>
-      </w:pPr>
-      <w:r>
-        <w:t xml:space="preserve">For Condition: give the Experimental or Biological condition of the sample.</w:t>
-      </w:r>
-    </w:p>
-    <w:p>
-      <w:pPr>
-        <w:numPr>
-          <w:ilvl w:val="0"/>
-          <w:numId w:val="1009"/>
-        </w:numPr>
-      </w:pPr>
-      <w:r>
-        <w:t xml:space="preserve">For BioReplicate: give the number of the biological replicate associated with this sample. If every sample came from a different biological source, then you can give a different (any) number for each sample.</w:t>
-      </w:r>
-      <w:r>
-        <w:br/>
-      </w:r>
-    </w:p>
-    <w:p>
-      <w:pPr>
-        <w:numPr>
-          <w:ilvl w:val="0"/>
-          <w:numId w:val="1009"/>
         </w:numPr>
       </w:pPr>
       <w:r>
@@ -1668,6 +1239,9 @@
     </w:lvlOverride>
   </w:num>
   <w:num w:numId="1004">
+    <w:abstractNumId w:val="991"/>
+  </w:num>
+  <w:num w:numId="1005">
     <w:abstractNumId w:val="99411"/>
     <w:lvlOverride w:ilvl="0">
       <w:startOverride w:val="1"/>
@@ -1697,100 +1271,37 @@
       <w:startOverride w:val="1"/>
     </w:lvlOverride>
   </w:num>
-  <w:num w:numId="1005">
-    <w:abstractNumId w:val="99414"/>
+  <w:num w:numId="1006">
+    <w:abstractNumId w:val="99411"/>
     <w:lvlOverride w:ilvl="0">
-      <w:startOverride w:val="4"/>
+      <w:startOverride w:val="1"/>
     </w:lvlOverride>
     <w:lvlOverride w:ilvl="1">
-      <w:startOverride w:val="4"/>
+      <w:startOverride w:val="1"/>
     </w:lvlOverride>
     <w:lvlOverride w:ilvl="2">
-      <w:startOverride w:val="4"/>
+      <w:startOverride w:val="1"/>
     </w:lvlOverride>
     <w:lvlOverride w:ilvl="3">
-      <w:startOverride w:val="4"/>
+      <w:startOverride w:val="1"/>
     </w:lvlOverride>
     <w:lvlOverride w:ilvl="4">
-      <w:startOverride w:val="4"/>
+      <w:startOverride w:val="1"/>
     </w:lvlOverride>
     <w:lvlOverride w:ilvl="5">
-      <w:startOverride w:val="4"/>
+      <w:startOverride w:val="1"/>
     </w:lvlOverride>
     <w:lvlOverride w:ilvl="6">
-      <w:startOverride w:val="4"/>
+      <w:startOverride w:val="1"/>
     </w:lvlOverride>
     <w:lvlOverride w:ilvl="7">
-      <w:startOverride w:val="4"/>
+      <w:startOverride w:val="1"/>
     </w:lvlOverride>
     <w:lvlOverride w:ilvl="8">
-      <w:startOverride w:val="4"/>
-    </w:lvlOverride>
-  </w:num>
-  <w:num w:numId="1006">
-    <w:abstractNumId w:val="991"/>
+      <w:startOverride w:val="1"/>
+    </w:lvlOverride>
   </w:num>
   <w:num w:numId="1007">
-    <w:abstractNumId w:val="99411"/>
-    <w:lvlOverride w:ilvl="0">
-      <w:startOverride w:val="1"/>
-    </w:lvlOverride>
-    <w:lvlOverride w:ilvl="1">
-      <w:startOverride w:val="1"/>
-    </w:lvlOverride>
-    <w:lvlOverride w:ilvl="2">
-      <w:startOverride w:val="1"/>
-    </w:lvlOverride>
-    <w:lvlOverride w:ilvl="3">
-      <w:startOverride w:val="1"/>
-    </w:lvlOverride>
-    <w:lvlOverride w:ilvl="4">
-      <w:startOverride w:val="1"/>
-    </w:lvlOverride>
-    <w:lvlOverride w:ilvl="5">
-      <w:startOverride w:val="1"/>
-    </w:lvlOverride>
-    <w:lvlOverride w:ilvl="6">
-      <w:startOverride w:val="1"/>
-    </w:lvlOverride>
-    <w:lvlOverride w:ilvl="7">
-      <w:startOverride w:val="1"/>
-    </w:lvlOverride>
-    <w:lvlOverride w:ilvl="8">
-      <w:startOverride w:val="1"/>
-    </w:lvlOverride>
-  </w:num>
-  <w:num w:numId="1008">
-    <w:abstractNumId w:val="99411"/>
-    <w:lvlOverride w:ilvl="0">
-      <w:startOverride w:val="1"/>
-    </w:lvlOverride>
-    <w:lvlOverride w:ilvl="1">
-      <w:startOverride w:val="1"/>
-    </w:lvlOverride>
-    <w:lvlOverride w:ilvl="2">
-      <w:startOverride w:val="1"/>
-    </w:lvlOverride>
-    <w:lvlOverride w:ilvl="3">
-      <w:startOverride w:val="1"/>
-    </w:lvlOverride>
-    <w:lvlOverride w:ilvl="4">
-      <w:startOverride w:val="1"/>
-    </w:lvlOverride>
-    <w:lvlOverride w:ilvl="5">
-      <w:startOverride w:val="1"/>
-    </w:lvlOverride>
-    <w:lvlOverride w:ilvl="6">
-      <w:startOverride w:val="1"/>
-    </w:lvlOverride>
-    <w:lvlOverride w:ilvl="7">
-      <w:startOverride w:val="1"/>
-    </w:lvlOverride>
-    <w:lvlOverride w:ilvl="8">
-      <w:startOverride w:val="1"/>
-    </w:lvlOverride>
-  </w:num>
-  <w:num w:numId="1009">
     <w:abstractNumId w:val="991"/>
   </w:num>
 </w:numbering>

</xml_diff>